<commit_message>
continue with the doc
</commit_message>
<xml_diff>
--- a/Arquitectura/Dispatchers/AutenticacionJWT.docx
+++ b/Arquitectura/Dispatchers/AutenticacionJWT.docx
@@ -3,8 +3,30 @@
 <w:document xmlns:wpc="http://schemas.microsoft.com/office/word/2010/wordprocessingCanvas" xmlns:mc="http://schemas.openxmlformats.org/markup-compatibility/2006" xmlns:o="urn:schemas-microsoft-com:office:office" xmlns:r="http://schemas.openxmlformats.org/officeDocument/2006/relationships" xmlns:m="http://schemas.openxmlformats.org/officeDocument/2006/math" xmlns:v="urn:schemas-microsoft-com:vml" xmlns:wp14="http://schemas.microsoft.com/office/word/2010/wordprocessingDrawing" xmlns:wp="http://schemas.openxmlformats.org/drawingml/2006/wordprocessingDrawing" xmlns:w10="urn:schemas-microsoft-com:office:word" xmlns:w="http://schemas.openxmlformats.org/wordprocessingml/2006/main" xmlns:w14="http://schemas.microsoft.com/office/word/2010/wordml" xmlns:wpg="http://schemas.microsoft.com/office/word/2010/wordprocessingGroup" xmlns:wpi="http://schemas.microsoft.com/office/word/2010/wordprocessingInk" xmlns:wne="http://schemas.microsoft.com/office/word/2006/wordml" xmlns:wps="http://schemas.microsoft.com/office/word/2010/wordprocessingShape" mc:Ignorable="w14 wp14">
   <w:body>
     <w:p>
-      <w:r>
-        <w:t>En el presente docuemento se detalla  la implementacion los componentes intervinentes en el workflow de autenticacion.</w:t>
+      <w:pPr>
+        <w:rPr>
+          <w:sz w:val="36"/>
+          <w:szCs w:val="36"/>
+        </w:rPr>
+      </w:pPr>
+      <w:r>
+        <w:rPr>
+          <w:sz w:val="36"/>
+          <w:szCs w:val="36"/>
+        </w:rPr>
+        <w:t xml:space="preserve">Fwk </w:t>
+      </w:r>
+      <w:r>
+        <w:rPr>
+          <w:sz w:val="36"/>
+          <w:szCs w:val="36"/>
+        </w:rPr>
+        <w:t xml:space="preserve">Service Dispatcher Web API &amp; Authentication </w:t>
+      </w:r>
+    </w:p>
+    <w:p>
+      <w:r>
+        <w:t>En el presente documento se detalla  la implementacion los cmponentes intervinentes en el workflow de autenticacion.</w:t>
       </w:r>
     </w:p>
     <w:p>
@@ -15,7 +37,13 @@
         </w:rPr>
       </w:pPr>
       <w:r>
-        <w:t xml:space="preserve">La autenticacion esta basada en JWT </w:t>
+        <w:t>La autenticaci</w:t>
+      </w:r>
+      <w:r>
+        <w:t>ó</w:t>
+      </w:r>
+      <w:r>
+        <w:t xml:space="preserve">n esta basada en JWT </w:t>
       </w:r>
       <w:hyperlink r:id="rId8" w:history="1">
         <w:r>
@@ -345,6 +373,7 @@
           <w:rFonts w:eastAsia="Times New Roman" w:cs="Times New Roman"/>
           <w:lang w:eastAsia="es-AR"/>
         </w:rPr>
+        <w:lastRenderedPageBreak/>
         <w:t>Es el servidor que contiene las api que permiten el acceso directo a los recursos portegidos.</w:t>
       </w:r>
     </w:p>
@@ -361,7 +390,6 @@
           <w:rFonts w:eastAsia="Times New Roman" w:cs="Times New Roman"/>
           <w:lang w:eastAsia="es-AR"/>
         </w:rPr>
-        <w:lastRenderedPageBreak/>
         <w:t xml:space="preserve">Nombre fisico del fuente </w:t>
       </w:r>
       <w:r>
@@ -553,7 +581,29 @@
           <w:szCs w:val="32"/>
           <w:lang w:eastAsia="es-AR"/>
         </w:rPr>
-        <w:t>que porvee</w:t>
+        <w:t>que pr</w:t>
+      </w:r>
+      <w:r>
+        <w:rPr>
+          <w:rFonts w:eastAsia="Times New Roman" w:cs="Arial"/>
+          <w:b/>
+          <w:color w:val="333333"/>
+          <w:sz w:val="32"/>
+          <w:szCs w:val="32"/>
+          <w:lang w:eastAsia="es-AR"/>
+        </w:rPr>
+        <w:t>o</w:t>
+      </w:r>
+      <w:r>
+        <w:rPr>
+          <w:rFonts w:eastAsia="Times New Roman" w:cs="Arial"/>
+          <w:b/>
+          <w:color w:val="333333"/>
+          <w:sz w:val="32"/>
+          <w:szCs w:val="32"/>
+          <w:lang w:eastAsia="es-AR"/>
+        </w:rPr>
+        <w:t>vee</w:t>
       </w:r>
       <w:r>
         <w:rPr>
@@ -1557,6 +1607,7 @@
           <w:sz w:val="19"/>
           <w:szCs w:val="19"/>
         </w:rPr>
+        <w:lastRenderedPageBreak/>
         <w:tab/>
         <w:t>"Active":true,</w:t>
       </w:r>
@@ -1639,7 +1690,6 @@
           <w:sz w:val="19"/>
           <w:szCs w:val="19"/>
         </w:rPr>
-        <w:lastRenderedPageBreak/>
         <w:t>}</w:t>
       </w:r>
     </w:p>
@@ -1924,16 +1974,7 @@
         <w:t xml:space="preserve">: Este valor es un token con menor tiempo de expiraciopn que el </w:t>
       </w:r>
       <w:r>
-        <w:t>access</w:t>
-      </w:r>
-      <w:r>
-        <w:t>_</w:t>
-      </w:r>
-      <w:r>
-        <w:t>token</w:t>
-      </w:r>
-      <w:r>
-        <w:t xml:space="preserve"> </w:t>
+        <w:t xml:space="preserve">access_token </w:t>
       </w:r>
       <w:r>
         <w:rPr>
@@ -1943,9 +1984,16 @@
           <w:szCs w:val="20"/>
           <w:shd w:val="clear" w:color="auto" w:fill="FFFFFF"/>
         </w:rPr>
-        <w:t xml:space="preserve">explicado anteriormente y es utilizado para refrescar automaticamente en el servidor de autenticacion el token Ej </w:t>
-      </w:r>
-      <w:r>
+        <w:t>explicado anteriormente y es utilizado para refrescar automaticamente en el servidor de autenticacion el token Ej 2ba48dc5530946cba4cf6d778a46ceb0</w:t>
+      </w:r>
+    </w:p>
+    <w:p>
+      <w:pPr>
+        <w:pStyle w:val="ListParagraph"/>
+        <w:numPr>
+          <w:ilvl w:val="0"/>
+          <w:numId w:val="4"/>
+        </w:numPr>
         <w:rPr>
           <w:rFonts w:cs="Helvetica"/>
           <w:color w:val="505050"/>
@@ -1953,16 +2001,19 @@
           <w:szCs w:val="20"/>
           <w:shd w:val="clear" w:color="auto" w:fill="FFFFFF"/>
         </w:rPr>
-        <w:t>2ba48dc5530946cba4cf6d778a46ceb0</w:t>
-      </w:r>
-    </w:p>
-    <w:p>
-      <w:pPr>
-        <w:pStyle w:val="ListParagraph"/>
-        <w:numPr>
-          <w:ilvl w:val="0"/>
-          <w:numId w:val="4"/>
-        </w:numPr>
+      </w:pPr>
+      <w:r>
+        <w:rPr>
+          <w:rFonts w:cs="Helvetica"/>
+          <w:b/>
+          <w:color w:val="505050"/>
+          <w:sz w:val="20"/>
+          <w:szCs w:val="20"/>
+          <w:shd w:val="clear" w:color="auto" w:fill="FFFFFF"/>
+        </w:rPr>
+        <w:t>client_secret</w:t>
+      </w:r>
+      <w:r>
         <w:rPr>
           <w:rFonts w:cs="Helvetica"/>
           <w:color w:val="505050"/>
@@ -1970,26 +2021,6 @@
           <w:szCs w:val="20"/>
           <w:shd w:val="clear" w:color="auto" w:fill="FFFFFF"/>
         </w:rPr>
-      </w:pPr>
-      <w:r>
-        <w:rPr>
-          <w:rFonts w:cs="Helvetica"/>
-          <w:b/>
-          <w:color w:val="505050"/>
-          <w:sz w:val="20"/>
-          <w:szCs w:val="20"/>
-          <w:shd w:val="clear" w:color="auto" w:fill="FFFFFF"/>
-        </w:rPr>
-        <w:t>client_secret</w:t>
-      </w:r>
-      <w:r>
-        <w:rPr>
-          <w:rFonts w:cs="Helvetica"/>
-          <w:color w:val="505050"/>
-          <w:sz w:val="20"/>
-          <w:szCs w:val="20"/>
-          <w:shd w:val="clear" w:color="auto" w:fill="FFFFFF"/>
-        </w:rPr>
         <w:t xml:space="preserve">: clave secreta con la que se gfenero el Hash que  </w:t>
       </w:r>
     </w:p>
@@ -2178,27 +2209,7 @@
           <w:sz w:val="19"/>
           <w:szCs w:val="19"/>
         </w:rPr>
-        <w:t>A</w:t>
-      </w:r>
-      <w:r>
-        <w:rPr>
-          <w:rFonts w:ascii="Consolas" w:hAnsi="Consolas" w:cs="Consolas"/>
-          <w:b/>
-          <w:color w:val="000000"/>
-          <w:sz w:val="19"/>
-          <w:szCs w:val="19"/>
-        </w:rPr>
-        <w:t>uthorization header</w:t>
-      </w:r>
-      <w:r>
-        <w:rPr>
-          <w:rFonts w:ascii="Consolas" w:hAnsi="Consolas" w:cs="Consolas"/>
-          <w:b/>
-          <w:color w:val="000000"/>
-          <w:sz w:val="19"/>
-          <w:szCs w:val="19"/>
-        </w:rPr>
-        <w:t xml:space="preserve"> Token</w:t>
+        <w:t>Authorization header Token</w:t>
       </w:r>
       <w:r>
         <w:rPr>
@@ -2405,6 +2416,7 @@
           <w:sz w:val="19"/>
           <w:szCs w:val="19"/>
         </w:rPr>
+        <w:lastRenderedPageBreak/>
         <w:t xml:space="preserve">        jsonRequest</w:t>
       </w:r>
       <w:r>
@@ -2466,7 +2478,6 @@
           <w:sz w:val="20"/>
           <w:szCs w:val="20"/>
         </w:rPr>
-        <w:lastRenderedPageBreak/>
         <w:t xml:space="preserve">Ejemplo </w:t>
       </w:r>
       <w:r>
@@ -3581,6 +3592,7 @@
           <w:sz w:val="16"/>
           <w:szCs w:val="16"/>
         </w:rPr>
+        <w:lastRenderedPageBreak/>
         <w:t xml:space="preserve">  }</w:t>
       </w:r>
     </w:p>
@@ -3629,13 +3641,6 @@
     <w:p>
       <w:pPr>
         <w:spacing w:after="0"/>
-        <w:rPr>
-          <w:sz w:val="16"/>
-          <w:szCs w:val="16"/>
-          <w:lang w:eastAsia="es-AR"/>
-        </w:rPr>
-      </w:pPr>
-      <w:r>
         <w:rPr>
           <w:rFonts w:eastAsia="Times New Roman" w:cs="Arial"/>
           <w:b/>
@@ -3644,10 +3649,7 @@
           <w:szCs w:val="32"/>
           <w:lang w:eastAsia="es-AR"/>
         </w:rPr>
-        <w:t>Configura</w:t>
-      </w:r>
-      <w:bookmarkStart w:id="1" w:name="_GoBack"/>
-      <w:bookmarkEnd w:id="1"/>
+      </w:pPr>
       <w:r>
         <w:rPr>
           <w:rFonts w:eastAsia="Times New Roman" w:cs="Arial"/>
@@ -3657,7 +3659,7 @@
           <w:szCs w:val="32"/>
           <w:lang w:eastAsia="es-AR"/>
         </w:rPr>
-        <w:t>r el</w:t>
+        <w:t>Configurar el</w:t>
       </w:r>
       <w:r>
         <w:rPr>
@@ -3701,6 +3703,1511 @@
         </w:rPr>
         <w:t>)</w:t>
       </w:r>
+    </w:p>
+    <w:p>
+      <w:pPr>
+        <w:spacing w:after="0"/>
+        <w:rPr>
+          <w:rFonts w:eastAsia="Times New Roman" w:cs="Arial"/>
+          <w:b/>
+          <w:color w:val="333333"/>
+          <w:sz w:val="32"/>
+          <w:szCs w:val="32"/>
+          <w:lang w:eastAsia="es-AR"/>
+        </w:rPr>
+      </w:pPr>
+    </w:p>
+    <w:p>
+      <w:pPr>
+        <w:spacing w:after="0"/>
+        <w:rPr>
+          <w:rFonts w:eastAsia="Times New Roman" w:cs="Arial"/>
+          <w:b/>
+          <w:color w:val="333333"/>
+          <w:sz w:val="32"/>
+          <w:szCs w:val="32"/>
+          <w:lang w:eastAsia="es-AR"/>
+        </w:rPr>
+      </w:pPr>
+      <w:r>
+        <w:rPr>
+          <w:rFonts w:eastAsia="Times New Roman" w:cs="Arial"/>
+          <w:b/>
+          <w:color w:val="333333"/>
+          <w:sz w:val="32"/>
+          <w:szCs w:val="32"/>
+          <w:lang w:eastAsia="es-AR"/>
+        </w:rPr>
+        <w:t xml:space="preserve">Archivo de configuracion </w:t>
+      </w:r>
+    </w:p>
+    <w:p>
+      <w:pPr>
+        <w:rPr>
+          <w:lang w:eastAsia="es-AR"/>
+        </w:rPr>
+      </w:pPr>
+      <w:r>
+        <w:rPr>
+          <w:b/>
+          <w:lang w:eastAsia="es-AR"/>
+        </w:rPr>
+        <w:t>appSettings</w:t>
+      </w:r>
+      <w:r>
+        <w:rPr>
+          <w:b/>
+          <w:lang w:eastAsia="es-AR"/>
+        </w:rPr>
+        <w:t>.</w:t>
+      </w:r>
+      <w:r>
+        <w:rPr>
+          <w:b/>
+          <w:lang w:eastAsia="es-AR"/>
+        </w:rPr>
+        <w:t>secConf</w:t>
+      </w:r>
+      <w:r>
+        <w:rPr>
+          <w:lang w:eastAsia="es-AR"/>
+        </w:rPr>
+        <w:t>ig</w:t>
+      </w:r>
+      <w:r>
+        <w:rPr>
+          <w:lang w:eastAsia="es-AR"/>
+        </w:rPr>
+        <w:t xml:space="preserve"> = “ruta donde se encuentra el archivo que contiene los porveedores de autenticacion”</w:t>
+      </w:r>
+    </w:p>
+    <w:p>
+      <w:pPr>
+        <w:rPr>
+          <w:lang w:eastAsia="es-AR"/>
+        </w:rPr>
+      </w:pPr>
+      <w:r>
+        <w:rPr>
+          <w:lang w:eastAsia="es-AR"/>
+        </w:rPr>
+        <w:t>&lt;add key="secConfig" value="</w:t>
+      </w:r>
+      <w:r>
+        <w:rPr>
+          <w:lang w:eastAsia="es-AR"/>
+        </w:rPr>
+        <w:t>c</w:t>
+      </w:r>
+      <w:r>
+        <w:rPr>
+          <w:lang w:eastAsia="es-AR"/>
+        </w:rPr>
+        <w:t>:\projects\health\securityConfig.json" /&gt;</w:t>
+      </w:r>
+    </w:p>
+    <w:p>
+      <w:pPr>
+        <w:rPr>
+          <w:lang w:eastAsia="es-AR"/>
+        </w:rPr>
+      </w:pPr>
+      <w:r>
+        <w:rPr>
+          <w:lang w:eastAsia="es-AR"/>
+        </w:rPr>
+        <w:t>En otro apartado se explicara en que consiste un Security JWT Provider</w:t>
+      </w:r>
+    </w:p>
+    <w:p>
+      <w:pPr>
+        <w:rPr>
+          <w:rFonts w:ascii="Consolas" w:hAnsi="Consolas" w:cs="Consolas"/>
+          <w:b/>
+          <w:color w:val="000000"/>
+          <w:sz w:val="19"/>
+          <w:szCs w:val="19"/>
+        </w:rPr>
+      </w:pPr>
+      <w:r>
+        <w:rPr>
+          <w:rFonts w:ascii="Consolas" w:hAnsi="Consolas" w:cs="Consolas"/>
+          <w:b/>
+          <w:color w:val="000000"/>
+          <w:sz w:val="19"/>
+          <w:szCs w:val="19"/>
+        </w:rPr>
+        <w:t>connectionStrings</w:t>
+      </w:r>
+    </w:p>
+    <w:p>
+      <w:pPr>
+        <w:rPr>
+          <w:rFonts w:ascii="Consolas" w:hAnsi="Consolas" w:cs="Consolas"/>
+          <w:color w:val="000000"/>
+          <w:sz w:val="19"/>
+          <w:szCs w:val="19"/>
+        </w:rPr>
+      </w:pPr>
+      <w:r>
+        <w:rPr>
+          <w:rFonts w:ascii="Consolas" w:hAnsi="Consolas" w:cs="Consolas"/>
+          <w:color w:val="000000"/>
+          <w:sz w:val="19"/>
+          <w:szCs w:val="19"/>
+        </w:rPr>
+        <w:t>C</w:t>
+      </w:r>
+      <w:r>
+        <w:rPr>
+          <w:rFonts w:ascii="Consolas" w:hAnsi="Consolas" w:cs="Consolas"/>
+          <w:color w:val="000000"/>
+          <w:sz w:val="19"/>
+          <w:szCs w:val="19"/>
+        </w:rPr>
+        <w:t xml:space="preserve">onfigurar tantas cadenas de conección como sean necesarias : Estas cadenas son referenciadas por los componentes de autenticacion : en este caso de ejemplo se trata de un </w:t>
+      </w:r>
+      <w:r>
+        <w:rPr>
+          <w:rFonts w:ascii="Consolas" w:hAnsi="Consolas" w:cs="Consolas"/>
+          <w:b/>
+          <w:i/>
+          <w:color w:val="000000"/>
+          <w:sz w:val="19"/>
+          <w:szCs w:val="19"/>
+        </w:rPr>
+        <w:t>SecurityManager</w:t>
+      </w:r>
+      <w:r>
+        <w:rPr>
+          <w:rFonts w:ascii="Consolas" w:hAnsi="Consolas" w:cs="Consolas"/>
+          <w:color w:val="000000"/>
+          <w:sz w:val="19"/>
+          <w:szCs w:val="19"/>
+        </w:rPr>
+        <w:t xml:space="preserve"> que proviene del bloque </w:t>
+      </w:r>
+      <w:r>
+        <w:rPr>
+          <w:rFonts w:ascii="Consolas" w:hAnsi="Consolas" w:cs="Consolas"/>
+          <w:color w:val="000000"/>
+          <w:sz w:val="19"/>
+          <w:szCs w:val="19"/>
+        </w:rPr>
+        <w:t>Fwk.Security.Identity</w:t>
+      </w:r>
+      <w:r>
+        <w:rPr>
+          <w:rFonts w:ascii="Consolas" w:hAnsi="Consolas" w:cs="Consolas"/>
+          <w:color w:val="000000"/>
+          <w:sz w:val="19"/>
+          <w:szCs w:val="19"/>
+        </w:rPr>
+        <w:t xml:space="preserve"> y utiliza una estruyctura similar (modificada) de Identity ASP Net 2.0. </w:t>
+      </w:r>
+    </w:p>
+    <w:p>
+      <w:pPr>
+        <w:rPr>
+          <w:rFonts w:ascii="Consolas" w:hAnsi="Consolas" w:cs="Consolas"/>
+          <w:color w:val="A31515"/>
+          <w:sz w:val="19"/>
+          <w:szCs w:val="19"/>
+        </w:rPr>
+      </w:pPr>
+      <w:r>
+        <w:rPr>
+          <w:rFonts w:ascii="Consolas" w:hAnsi="Consolas" w:cs="Consolas"/>
+          <w:color w:val="000000"/>
+          <w:sz w:val="19"/>
+          <w:szCs w:val="19"/>
+        </w:rPr>
+        <w:t xml:space="preserve">Las cadenas de conexion son referenciadas desde los diferentes providers de seguridad bajo el atributo </w:t>
+      </w:r>
+      <w:r>
+        <w:rPr>
+          <w:rFonts w:ascii="Consolas" w:hAnsi="Consolas" w:cs="Consolas"/>
+          <w:color w:val="2E75B6"/>
+          <w:sz w:val="19"/>
+          <w:szCs w:val="19"/>
+        </w:rPr>
+        <w:t>"securityModelContext"</w:t>
+      </w:r>
+      <w:r>
+        <w:rPr>
+          <w:rFonts w:ascii="Consolas" w:hAnsi="Consolas" w:cs="Consolas"/>
+          <w:color w:val="000000"/>
+          <w:sz w:val="19"/>
+          <w:szCs w:val="19"/>
+        </w:rPr>
+        <w:t xml:space="preserve">: </w:t>
+      </w:r>
+      <w:r>
+        <w:rPr>
+          <w:rFonts w:ascii="Consolas" w:hAnsi="Consolas" w:cs="Consolas"/>
+          <w:color w:val="A31515"/>
+          <w:sz w:val="19"/>
+          <w:szCs w:val="19"/>
+        </w:rPr>
+        <w:t>"health"</w:t>
+      </w:r>
+    </w:p>
+    <w:p>
+      <w:pPr>
+        <w:rPr>
+          <w:rFonts w:ascii="Consolas" w:hAnsi="Consolas" w:cs="Consolas"/>
+          <w:color w:val="A31515"/>
+          <w:sz w:val="19"/>
+          <w:szCs w:val="19"/>
+        </w:rPr>
+      </w:pPr>
+    </w:p>
+    <w:p>
+      <w:pPr>
+        <w:rPr>
+          <w:rFonts w:ascii="Consolas" w:hAnsi="Consolas" w:cs="Consolas"/>
+          <w:b/>
+          <w:color w:val="000000"/>
+          <w:sz w:val="19"/>
+          <w:szCs w:val="19"/>
+        </w:rPr>
+      </w:pPr>
+      <w:r>
+        <w:rPr>
+          <w:rFonts w:ascii="Consolas" w:hAnsi="Consolas" w:cs="Consolas"/>
+          <w:b/>
+          <w:color w:val="000000"/>
+          <w:sz w:val="19"/>
+          <w:szCs w:val="19"/>
+        </w:rPr>
+        <w:t>Proveedor de seguridad</w:t>
+      </w:r>
+    </w:p>
+    <w:p>
+      <w:pPr>
+        <w:rPr>
+          <w:rFonts w:ascii="Consolas" w:hAnsi="Consolas" w:cs="Consolas"/>
+          <w:color w:val="000000"/>
+          <w:sz w:val="19"/>
+          <w:szCs w:val="19"/>
+        </w:rPr>
+      </w:pPr>
+      <w:r>
+        <w:rPr>
+          <w:rFonts w:ascii="Consolas" w:hAnsi="Consolas" w:cs="Consolas"/>
+          <w:color w:val="000000"/>
+          <w:sz w:val="19"/>
+          <w:szCs w:val="19"/>
+        </w:rPr>
+        <w:t xml:space="preserve">Se configura en el archivo </w:t>
+      </w:r>
+      <w:r>
+        <w:rPr>
+          <w:rFonts w:ascii="Consolas" w:hAnsi="Consolas" w:cs="Consolas"/>
+          <w:color w:val="000000"/>
+          <w:sz w:val="19"/>
+          <w:szCs w:val="19"/>
+        </w:rPr>
+        <w:t>securityConfig.json</w:t>
+      </w:r>
+    </w:p>
+    <w:p>
+      <w:pPr>
+        <w:rPr>
+          <w:rFonts w:ascii="Consolas" w:hAnsi="Consolas" w:cs="Consolas"/>
+          <w:color w:val="000000"/>
+          <w:sz w:val="19"/>
+          <w:szCs w:val="19"/>
+        </w:rPr>
+      </w:pPr>
+      <w:r>
+        <w:rPr>
+          <w:rFonts w:ascii="Consolas" w:hAnsi="Consolas" w:cs="Consolas"/>
+          <w:color w:val="000000"/>
+          <w:sz w:val="19"/>
+          <w:szCs w:val="19"/>
+        </w:rPr>
+        <w:t xml:space="preserve">En el siguiente json se muestra un conjunto de porveedores a los que el </w:t>
+      </w:r>
+      <w:r>
+        <w:rPr>
+          <w:rFonts w:ascii="Consolas" w:hAnsi="Consolas" w:cs="Consolas"/>
+          <w:color w:val="000000"/>
+          <w:sz w:val="19"/>
+          <w:szCs w:val="19"/>
+        </w:rPr>
+        <w:t>Authorization</w:t>
+      </w:r>
+      <w:r>
+        <w:rPr>
+          <w:rStyle w:val="Strong"/>
+          <w:rFonts w:cs="Helvetica"/>
+          <w:b w:val="0"/>
+          <w:color w:val="333333"/>
+          <w:shd w:val="clear" w:color="auto" w:fill="FFFFFF"/>
+        </w:rPr>
+        <w:t xml:space="preserve"> </w:t>
+      </w:r>
+      <w:r>
+        <w:rPr>
+          <w:rFonts w:ascii="Consolas" w:hAnsi="Consolas" w:cs="Consolas"/>
+          <w:color w:val="000000"/>
+          <w:sz w:val="19"/>
+          <w:szCs w:val="19"/>
+        </w:rPr>
+        <w:t>Server</w:t>
+      </w:r>
+      <w:r>
+        <w:rPr>
+          <w:rFonts w:ascii="Consolas" w:hAnsi="Consolas" w:cs="Consolas"/>
+          <w:color w:val="000000"/>
+          <w:sz w:val="19"/>
+          <w:szCs w:val="19"/>
+        </w:rPr>
+        <w:t xml:space="preserve"> (issuer)</w:t>
+      </w:r>
+      <w:r>
+        <w:rPr>
+          <w:rFonts w:ascii="Consolas" w:hAnsi="Consolas" w:cs="Consolas"/>
+          <w:color w:val="000000"/>
+          <w:sz w:val="19"/>
+          <w:szCs w:val="19"/>
+        </w:rPr>
+        <w:t xml:space="preserve"> da soporte</w:t>
+      </w:r>
+    </w:p>
+    <w:p>
+      <w:pPr>
+        <w:autoSpaceDE w:val="0"/>
+        <w:autoSpaceDN w:val="0"/>
+        <w:adjustRightInd w:val="0"/>
+        <w:spacing w:after="0" w:line="240" w:lineRule="auto"/>
+        <w:rPr>
+          <w:rFonts w:ascii="Consolas" w:hAnsi="Consolas" w:cs="Consolas"/>
+          <w:color w:val="000000"/>
+          <w:sz w:val="19"/>
+          <w:szCs w:val="19"/>
+        </w:rPr>
+      </w:pPr>
+      <w:r>
+        <w:rPr>
+          <w:rFonts w:ascii="Consolas" w:hAnsi="Consolas" w:cs="Consolas"/>
+          <w:color w:val="000000"/>
+          <w:sz w:val="19"/>
+          <w:szCs w:val="19"/>
+        </w:rPr>
+        <w:t>{</w:t>
+      </w:r>
+    </w:p>
+    <w:p>
+      <w:pPr>
+        <w:autoSpaceDE w:val="0"/>
+        <w:autoSpaceDN w:val="0"/>
+        <w:adjustRightInd w:val="0"/>
+        <w:spacing w:after="0" w:line="240" w:lineRule="auto"/>
+        <w:rPr>
+          <w:rFonts w:ascii="Consolas" w:hAnsi="Consolas" w:cs="Consolas"/>
+          <w:color w:val="000000"/>
+          <w:sz w:val="19"/>
+          <w:szCs w:val="19"/>
+        </w:rPr>
+      </w:pPr>
+      <w:r>
+        <w:rPr>
+          <w:rFonts w:ascii="Consolas" w:hAnsi="Consolas" w:cs="Consolas"/>
+          <w:color w:val="000000"/>
+          <w:sz w:val="19"/>
+          <w:szCs w:val="19"/>
+        </w:rPr>
+        <w:t xml:space="preserve">  </w:t>
+      </w:r>
+      <w:r>
+        <w:rPr>
+          <w:rFonts w:ascii="Consolas" w:hAnsi="Consolas" w:cs="Consolas"/>
+          <w:color w:val="2E75B6"/>
+          <w:sz w:val="19"/>
+          <w:szCs w:val="19"/>
+        </w:rPr>
+        <w:t>"providers"</w:t>
+      </w:r>
+      <w:r>
+        <w:rPr>
+          <w:rFonts w:ascii="Consolas" w:hAnsi="Consolas" w:cs="Consolas"/>
+          <w:color w:val="000000"/>
+          <w:sz w:val="19"/>
+          <w:szCs w:val="19"/>
+        </w:rPr>
+        <w:t>: [</w:t>
+      </w:r>
+    </w:p>
+    <w:p>
+      <w:pPr>
+        <w:autoSpaceDE w:val="0"/>
+        <w:autoSpaceDN w:val="0"/>
+        <w:adjustRightInd w:val="0"/>
+        <w:spacing w:after="0" w:line="240" w:lineRule="auto"/>
+        <w:rPr>
+          <w:rFonts w:ascii="Consolas" w:hAnsi="Consolas" w:cs="Consolas"/>
+          <w:color w:val="000000"/>
+          <w:sz w:val="19"/>
+          <w:szCs w:val="19"/>
+        </w:rPr>
+      </w:pPr>
+      <w:r>
+        <w:rPr>
+          <w:rFonts w:ascii="Consolas" w:hAnsi="Consolas" w:cs="Consolas"/>
+          <w:color w:val="000000"/>
+          <w:sz w:val="19"/>
+          <w:szCs w:val="19"/>
+        </w:rPr>
+        <w:t xml:space="preserve">    {</w:t>
+      </w:r>
+    </w:p>
+    <w:p>
+      <w:pPr>
+        <w:autoSpaceDE w:val="0"/>
+        <w:autoSpaceDN w:val="0"/>
+        <w:adjustRightInd w:val="0"/>
+        <w:spacing w:after="0" w:line="240" w:lineRule="auto"/>
+        <w:rPr>
+          <w:rFonts w:ascii="Consolas" w:hAnsi="Consolas" w:cs="Consolas"/>
+          <w:color w:val="000000"/>
+          <w:sz w:val="19"/>
+          <w:szCs w:val="19"/>
+        </w:rPr>
+      </w:pPr>
+      <w:r>
+        <w:rPr>
+          <w:rFonts w:ascii="Consolas" w:hAnsi="Consolas" w:cs="Consolas"/>
+          <w:color w:val="000000"/>
+          <w:sz w:val="19"/>
+          <w:szCs w:val="19"/>
+        </w:rPr>
+        <w:t xml:space="preserve">      </w:t>
+      </w:r>
+      <w:r>
+        <w:rPr>
+          <w:rFonts w:ascii="Consolas" w:hAnsi="Consolas" w:cs="Consolas"/>
+          <w:color w:val="2E75B6"/>
+          <w:sz w:val="19"/>
+          <w:szCs w:val="19"/>
+        </w:rPr>
+        <w:t>"name"</w:t>
+      </w:r>
+      <w:r>
+        <w:rPr>
+          <w:rFonts w:ascii="Consolas" w:hAnsi="Consolas" w:cs="Consolas"/>
+          <w:color w:val="000000"/>
+          <w:sz w:val="19"/>
+          <w:szCs w:val="19"/>
+        </w:rPr>
+        <w:t xml:space="preserve">: </w:t>
+      </w:r>
+      <w:r>
+        <w:rPr>
+          <w:rFonts w:ascii="Consolas" w:hAnsi="Consolas" w:cs="Consolas"/>
+          <w:color w:val="A31515"/>
+          <w:sz w:val="19"/>
+          <w:szCs w:val="19"/>
+        </w:rPr>
+        <w:t>"healthTesting"</w:t>
+      </w:r>
+      <w:r>
+        <w:rPr>
+          <w:rFonts w:ascii="Consolas" w:hAnsi="Consolas" w:cs="Consolas"/>
+          <w:color w:val="000000"/>
+          <w:sz w:val="19"/>
+          <w:szCs w:val="19"/>
+        </w:rPr>
+        <w:t>,</w:t>
+      </w:r>
+    </w:p>
+    <w:p>
+      <w:pPr>
+        <w:autoSpaceDE w:val="0"/>
+        <w:autoSpaceDN w:val="0"/>
+        <w:adjustRightInd w:val="0"/>
+        <w:spacing w:after="0" w:line="240" w:lineRule="auto"/>
+        <w:rPr>
+          <w:rFonts w:ascii="Consolas" w:hAnsi="Consolas" w:cs="Consolas"/>
+          <w:color w:val="000000"/>
+          <w:sz w:val="19"/>
+          <w:szCs w:val="19"/>
+        </w:rPr>
+      </w:pPr>
+      <w:r>
+        <w:rPr>
+          <w:rFonts w:ascii="Consolas" w:hAnsi="Consolas" w:cs="Consolas"/>
+          <w:color w:val="000000"/>
+          <w:sz w:val="19"/>
+          <w:szCs w:val="19"/>
+        </w:rPr>
+        <w:t xml:space="preserve">      </w:t>
+      </w:r>
+      <w:r>
+        <w:rPr>
+          <w:rFonts w:ascii="Consolas" w:hAnsi="Consolas" w:cs="Consolas"/>
+          <w:color w:val="2E75B6"/>
+          <w:sz w:val="19"/>
+          <w:szCs w:val="19"/>
+        </w:rPr>
+        <w:t>"description"</w:t>
+      </w:r>
+      <w:r>
+        <w:rPr>
+          <w:rFonts w:ascii="Consolas" w:hAnsi="Consolas" w:cs="Consolas"/>
+          <w:color w:val="000000"/>
+          <w:sz w:val="19"/>
+          <w:szCs w:val="19"/>
+        </w:rPr>
+        <w:t xml:space="preserve">: </w:t>
+      </w:r>
+      <w:r>
+        <w:rPr>
+          <w:rFonts w:ascii="Consolas" w:hAnsi="Consolas" w:cs="Consolas"/>
+          <w:color w:val="A31515"/>
+          <w:sz w:val="19"/>
+          <w:szCs w:val="19"/>
+        </w:rPr>
+        <w:t>"Proveedor health wcf"</w:t>
+      </w:r>
+      <w:r>
+        <w:rPr>
+          <w:rFonts w:ascii="Consolas" w:hAnsi="Consolas" w:cs="Consolas"/>
+          <w:color w:val="000000"/>
+          <w:sz w:val="19"/>
+          <w:szCs w:val="19"/>
+        </w:rPr>
+        <w:t>,</w:t>
+      </w:r>
+    </w:p>
+    <w:p>
+      <w:pPr>
+        <w:autoSpaceDE w:val="0"/>
+        <w:autoSpaceDN w:val="0"/>
+        <w:adjustRightInd w:val="0"/>
+        <w:spacing w:after="0" w:line="240" w:lineRule="auto"/>
+        <w:rPr>
+          <w:rFonts w:ascii="Consolas" w:hAnsi="Consolas" w:cs="Consolas"/>
+          <w:color w:val="000000"/>
+          <w:sz w:val="19"/>
+          <w:szCs w:val="19"/>
+        </w:rPr>
+      </w:pPr>
+      <w:r>
+        <w:rPr>
+          <w:rFonts w:ascii="Consolas" w:hAnsi="Consolas" w:cs="Consolas"/>
+          <w:color w:val="000000"/>
+          <w:sz w:val="19"/>
+          <w:szCs w:val="19"/>
+        </w:rPr>
+        <w:t xml:space="preserve">      </w:t>
+      </w:r>
+      <w:r>
+        <w:rPr>
+          <w:rFonts w:ascii="Consolas" w:hAnsi="Consolas" w:cs="Consolas"/>
+          <w:color w:val="2E75B6"/>
+          <w:sz w:val="19"/>
+          <w:szCs w:val="19"/>
+        </w:rPr>
+        <w:t>"audienceId"</w:t>
+      </w:r>
+      <w:r>
+        <w:rPr>
+          <w:rFonts w:ascii="Consolas" w:hAnsi="Consolas" w:cs="Consolas"/>
+          <w:color w:val="000000"/>
+          <w:sz w:val="19"/>
+          <w:szCs w:val="19"/>
+        </w:rPr>
+        <w:t xml:space="preserve">: </w:t>
+      </w:r>
+      <w:r>
+        <w:rPr>
+          <w:rFonts w:ascii="Consolas" w:hAnsi="Consolas" w:cs="Consolas"/>
+          <w:color w:val="A31515"/>
+          <w:sz w:val="19"/>
+          <w:szCs w:val="19"/>
+        </w:rPr>
+        <w:t>"pelsoft"</w:t>
+      </w:r>
+      <w:r>
+        <w:rPr>
+          <w:rFonts w:ascii="Consolas" w:hAnsi="Consolas" w:cs="Consolas"/>
+          <w:color w:val="000000"/>
+          <w:sz w:val="19"/>
+          <w:szCs w:val="19"/>
+        </w:rPr>
+        <w:t>,</w:t>
+      </w:r>
+    </w:p>
+    <w:p>
+      <w:pPr>
+        <w:autoSpaceDE w:val="0"/>
+        <w:autoSpaceDN w:val="0"/>
+        <w:adjustRightInd w:val="0"/>
+        <w:spacing w:after="0" w:line="240" w:lineRule="auto"/>
+        <w:rPr>
+          <w:rFonts w:ascii="Consolas" w:hAnsi="Consolas" w:cs="Consolas"/>
+          <w:color w:val="000000"/>
+          <w:sz w:val="19"/>
+          <w:szCs w:val="19"/>
+        </w:rPr>
+      </w:pPr>
+      <w:r>
+        <w:rPr>
+          <w:rFonts w:ascii="Consolas" w:hAnsi="Consolas" w:cs="Consolas"/>
+          <w:color w:val="000000"/>
+          <w:sz w:val="19"/>
+          <w:szCs w:val="19"/>
+        </w:rPr>
+        <w:t xml:space="preserve">      </w:t>
+      </w:r>
+      <w:r>
+        <w:rPr>
+          <w:rFonts w:ascii="Consolas" w:hAnsi="Consolas" w:cs="Consolas"/>
+          <w:color w:val="2E75B6"/>
+          <w:sz w:val="19"/>
+          <w:szCs w:val="19"/>
+        </w:rPr>
+        <w:t>"issuer"</w:t>
+      </w:r>
+      <w:r>
+        <w:rPr>
+          <w:rFonts w:ascii="Consolas" w:hAnsi="Consolas" w:cs="Consolas"/>
+          <w:color w:val="000000"/>
+          <w:sz w:val="19"/>
+          <w:szCs w:val="19"/>
+        </w:rPr>
+        <w:t xml:space="preserve">: </w:t>
+      </w:r>
+      <w:r>
+        <w:rPr>
+          <w:rFonts w:ascii="Consolas" w:hAnsi="Consolas" w:cs="Consolas"/>
+          <w:color w:val="A31515"/>
+          <w:sz w:val="19"/>
+          <w:szCs w:val="19"/>
+        </w:rPr>
+        <w:t>"https://200.30.1.1:51000"</w:t>
+      </w:r>
+      <w:r>
+        <w:rPr>
+          <w:rFonts w:ascii="Consolas" w:hAnsi="Consolas" w:cs="Consolas"/>
+          <w:color w:val="000000"/>
+          <w:sz w:val="19"/>
+          <w:szCs w:val="19"/>
+        </w:rPr>
+        <w:t>,</w:t>
+      </w:r>
+    </w:p>
+    <w:p>
+      <w:pPr>
+        <w:autoSpaceDE w:val="0"/>
+        <w:autoSpaceDN w:val="0"/>
+        <w:adjustRightInd w:val="0"/>
+        <w:spacing w:after="0" w:line="240" w:lineRule="auto"/>
+        <w:rPr>
+          <w:rFonts w:ascii="Consolas" w:hAnsi="Consolas" w:cs="Consolas"/>
+          <w:color w:val="000000"/>
+          <w:sz w:val="19"/>
+          <w:szCs w:val="19"/>
+        </w:rPr>
+      </w:pPr>
+      <w:r>
+        <w:rPr>
+          <w:rFonts w:ascii="Consolas" w:hAnsi="Consolas" w:cs="Consolas"/>
+          <w:color w:val="000000"/>
+          <w:sz w:val="19"/>
+          <w:szCs w:val="19"/>
+        </w:rPr>
+        <w:t xml:space="preserve">      </w:t>
+      </w:r>
+      <w:r>
+        <w:rPr>
+          <w:rFonts w:ascii="Consolas" w:hAnsi="Consolas" w:cs="Consolas"/>
+          <w:color w:val="2E75B6"/>
+          <w:sz w:val="19"/>
+          <w:szCs w:val="19"/>
+        </w:rPr>
+        <w:t>"audienceSecret"</w:t>
+      </w:r>
+      <w:r>
+        <w:rPr>
+          <w:rFonts w:ascii="Consolas" w:hAnsi="Consolas" w:cs="Consolas"/>
+          <w:color w:val="000000"/>
+          <w:sz w:val="19"/>
+          <w:szCs w:val="19"/>
+        </w:rPr>
+        <w:t xml:space="preserve">: </w:t>
+      </w:r>
+      <w:r>
+        <w:rPr>
+          <w:rFonts w:ascii="Consolas" w:hAnsi="Consolas" w:cs="Consolas"/>
+          <w:color w:val="A31515"/>
+          <w:sz w:val="19"/>
+          <w:szCs w:val="19"/>
+        </w:rPr>
+        <w:t>"qMCdFDQuF23RV1Y-1Gq9L3cF3VmuFwVbam4fMTdAfpo"</w:t>
+      </w:r>
+      <w:r>
+        <w:rPr>
+          <w:rFonts w:ascii="Consolas" w:hAnsi="Consolas" w:cs="Consolas"/>
+          <w:color w:val="000000"/>
+          <w:sz w:val="19"/>
+          <w:szCs w:val="19"/>
+        </w:rPr>
+        <w:t>,</w:t>
+      </w:r>
+    </w:p>
+    <w:p>
+      <w:pPr>
+        <w:autoSpaceDE w:val="0"/>
+        <w:autoSpaceDN w:val="0"/>
+        <w:adjustRightInd w:val="0"/>
+        <w:spacing w:after="0" w:line="240" w:lineRule="auto"/>
+        <w:rPr>
+          <w:rFonts w:ascii="Consolas" w:hAnsi="Consolas" w:cs="Consolas"/>
+          <w:color w:val="000000"/>
+          <w:sz w:val="19"/>
+          <w:szCs w:val="19"/>
+        </w:rPr>
+      </w:pPr>
+      <w:r>
+        <w:rPr>
+          <w:rFonts w:ascii="Consolas" w:hAnsi="Consolas" w:cs="Consolas"/>
+          <w:color w:val="000000"/>
+          <w:sz w:val="19"/>
+          <w:szCs w:val="19"/>
+        </w:rPr>
+        <w:t xml:space="preserve">      </w:t>
+      </w:r>
+      <w:r>
+        <w:rPr>
+          <w:rFonts w:ascii="Consolas" w:hAnsi="Consolas" w:cs="Consolas"/>
+          <w:color w:val="2E75B6"/>
+          <w:sz w:val="19"/>
+          <w:szCs w:val="19"/>
+        </w:rPr>
+        <w:t>"securityModelContext"</w:t>
+      </w:r>
+      <w:r>
+        <w:rPr>
+          <w:rFonts w:ascii="Consolas" w:hAnsi="Consolas" w:cs="Consolas"/>
+          <w:color w:val="000000"/>
+          <w:sz w:val="19"/>
+          <w:szCs w:val="19"/>
+        </w:rPr>
+        <w:t xml:space="preserve">: </w:t>
+      </w:r>
+      <w:r>
+        <w:rPr>
+          <w:rFonts w:ascii="Consolas" w:hAnsi="Consolas" w:cs="Consolas"/>
+          <w:color w:val="A31515"/>
+          <w:sz w:val="19"/>
+          <w:szCs w:val="19"/>
+        </w:rPr>
+        <w:t>"health"</w:t>
+      </w:r>
+    </w:p>
+    <w:p>
+      <w:pPr>
+        <w:autoSpaceDE w:val="0"/>
+        <w:autoSpaceDN w:val="0"/>
+        <w:adjustRightInd w:val="0"/>
+        <w:spacing w:after="0" w:line="240" w:lineRule="auto"/>
+        <w:rPr>
+          <w:rFonts w:ascii="Consolas" w:hAnsi="Consolas" w:cs="Consolas"/>
+          <w:color w:val="000000"/>
+          <w:sz w:val="19"/>
+          <w:szCs w:val="19"/>
+        </w:rPr>
+      </w:pPr>
+      <w:r>
+        <w:rPr>
+          <w:rFonts w:ascii="Consolas" w:hAnsi="Consolas" w:cs="Consolas"/>
+          <w:color w:val="000000"/>
+          <w:sz w:val="19"/>
+          <w:szCs w:val="19"/>
+        </w:rPr>
+        <w:t xml:space="preserve">    },</w:t>
+      </w:r>
+    </w:p>
+    <w:p>
+      <w:pPr>
+        <w:autoSpaceDE w:val="0"/>
+        <w:autoSpaceDN w:val="0"/>
+        <w:adjustRightInd w:val="0"/>
+        <w:spacing w:after="0" w:line="240" w:lineRule="auto"/>
+        <w:rPr>
+          <w:rFonts w:ascii="Consolas" w:hAnsi="Consolas" w:cs="Consolas"/>
+          <w:color w:val="000000"/>
+          <w:sz w:val="19"/>
+          <w:szCs w:val="19"/>
+        </w:rPr>
+      </w:pPr>
+      <w:r>
+        <w:rPr>
+          <w:rFonts w:ascii="Consolas" w:hAnsi="Consolas" w:cs="Consolas"/>
+          <w:color w:val="000000"/>
+          <w:sz w:val="19"/>
+          <w:szCs w:val="19"/>
+        </w:rPr>
+        <w:t xml:space="preserve">    {</w:t>
+      </w:r>
+    </w:p>
+    <w:p>
+      <w:pPr>
+        <w:autoSpaceDE w:val="0"/>
+        <w:autoSpaceDN w:val="0"/>
+        <w:adjustRightInd w:val="0"/>
+        <w:spacing w:after="0" w:line="240" w:lineRule="auto"/>
+        <w:rPr>
+          <w:rFonts w:ascii="Consolas" w:hAnsi="Consolas" w:cs="Consolas"/>
+          <w:color w:val="000000"/>
+          <w:sz w:val="19"/>
+          <w:szCs w:val="19"/>
+        </w:rPr>
+      </w:pPr>
+      <w:r>
+        <w:rPr>
+          <w:rFonts w:ascii="Consolas" w:hAnsi="Consolas" w:cs="Consolas"/>
+          <w:color w:val="000000"/>
+          <w:sz w:val="19"/>
+          <w:szCs w:val="19"/>
+        </w:rPr>
+        <w:t xml:space="preserve">      </w:t>
+      </w:r>
+      <w:r>
+        <w:rPr>
+          <w:rFonts w:ascii="Consolas" w:hAnsi="Consolas" w:cs="Consolas"/>
+          <w:color w:val="2E75B6"/>
+          <w:sz w:val="19"/>
+          <w:szCs w:val="19"/>
+        </w:rPr>
+        <w:t>"name"</w:t>
+      </w:r>
+      <w:r>
+        <w:rPr>
+          <w:rFonts w:ascii="Consolas" w:hAnsi="Consolas" w:cs="Consolas"/>
+          <w:color w:val="000000"/>
+          <w:sz w:val="19"/>
+          <w:szCs w:val="19"/>
+        </w:rPr>
+        <w:t xml:space="preserve">: </w:t>
+      </w:r>
+      <w:r>
+        <w:rPr>
+          <w:rFonts w:ascii="Consolas" w:hAnsi="Consolas" w:cs="Consolas"/>
+          <w:color w:val="A31515"/>
+          <w:sz w:val="19"/>
+          <w:szCs w:val="19"/>
+        </w:rPr>
+        <w:t>"healthProd"</w:t>
+      </w:r>
+      <w:r>
+        <w:rPr>
+          <w:rFonts w:ascii="Consolas" w:hAnsi="Consolas" w:cs="Consolas"/>
+          <w:color w:val="000000"/>
+          <w:sz w:val="19"/>
+          <w:szCs w:val="19"/>
+        </w:rPr>
+        <w:t>,</w:t>
+      </w:r>
+    </w:p>
+    <w:p>
+      <w:pPr>
+        <w:autoSpaceDE w:val="0"/>
+        <w:autoSpaceDN w:val="0"/>
+        <w:adjustRightInd w:val="0"/>
+        <w:spacing w:after="0" w:line="240" w:lineRule="auto"/>
+        <w:rPr>
+          <w:rFonts w:ascii="Consolas" w:hAnsi="Consolas" w:cs="Consolas"/>
+          <w:color w:val="000000"/>
+          <w:sz w:val="19"/>
+          <w:szCs w:val="19"/>
+        </w:rPr>
+      </w:pPr>
+      <w:r>
+        <w:rPr>
+          <w:rFonts w:ascii="Consolas" w:hAnsi="Consolas" w:cs="Consolas"/>
+          <w:color w:val="000000"/>
+          <w:sz w:val="19"/>
+          <w:szCs w:val="19"/>
+        </w:rPr>
+        <w:t xml:space="preserve">      </w:t>
+      </w:r>
+      <w:r>
+        <w:rPr>
+          <w:rFonts w:ascii="Consolas" w:hAnsi="Consolas" w:cs="Consolas"/>
+          <w:color w:val="2E75B6"/>
+          <w:sz w:val="19"/>
+          <w:szCs w:val="19"/>
+        </w:rPr>
+        <w:t>"description"</w:t>
+      </w:r>
+      <w:r>
+        <w:rPr>
+          <w:rFonts w:ascii="Consolas" w:hAnsi="Consolas" w:cs="Consolas"/>
+          <w:color w:val="000000"/>
+          <w:sz w:val="19"/>
+          <w:szCs w:val="19"/>
+        </w:rPr>
+        <w:t xml:space="preserve">: </w:t>
+      </w:r>
+      <w:r>
+        <w:rPr>
+          <w:rFonts w:ascii="Consolas" w:hAnsi="Consolas" w:cs="Consolas"/>
+          <w:color w:val="A31515"/>
+          <w:sz w:val="19"/>
+          <w:szCs w:val="19"/>
+        </w:rPr>
+        <w:t>"Proveedor health w32"</w:t>
+      </w:r>
+      <w:r>
+        <w:rPr>
+          <w:rFonts w:ascii="Consolas" w:hAnsi="Consolas" w:cs="Consolas"/>
+          <w:color w:val="000000"/>
+          <w:sz w:val="19"/>
+          <w:szCs w:val="19"/>
+        </w:rPr>
+        <w:t>,</w:t>
+      </w:r>
+    </w:p>
+    <w:p>
+      <w:pPr>
+        <w:autoSpaceDE w:val="0"/>
+        <w:autoSpaceDN w:val="0"/>
+        <w:adjustRightInd w:val="0"/>
+        <w:spacing w:after="0" w:line="240" w:lineRule="auto"/>
+        <w:rPr>
+          <w:rFonts w:ascii="Consolas" w:hAnsi="Consolas" w:cs="Consolas"/>
+          <w:color w:val="000000"/>
+          <w:sz w:val="19"/>
+          <w:szCs w:val="19"/>
+        </w:rPr>
+      </w:pPr>
+      <w:r>
+        <w:rPr>
+          <w:rFonts w:ascii="Consolas" w:hAnsi="Consolas" w:cs="Consolas"/>
+          <w:color w:val="000000"/>
+          <w:sz w:val="19"/>
+          <w:szCs w:val="19"/>
+        </w:rPr>
+        <w:t xml:space="preserve">      </w:t>
+      </w:r>
+      <w:r>
+        <w:rPr>
+          <w:rFonts w:ascii="Consolas" w:hAnsi="Consolas" w:cs="Consolas"/>
+          <w:color w:val="2E75B6"/>
+          <w:sz w:val="19"/>
+          <w:szCs w:val="19"/>
+        </w:rPr>
+        <w:t>"audienceId"</w:t>
+      </w:r>
+      <w:r>
+        <w:rPr>
+          <w:rFonts w:ascii="Consolas" w:hAnsi="Consolas" w:cs="Consolas"/>
+          <w:color w:val="000000"/>
+          <w:sz w:val="19"/>
+          <w:szCs w:val="19"/>
+        </w:rPr>
+        <w:t xml:space="preserve">: </w:t>
+      </w:r>
+      <w:r>
+        <w:rPr>
+          <w:rFonts w:ascii="Consolas" w:hAnsi="Consolas" w:cs="Consolas"/>
+          <w:color w:val="A31515"/>
+          <w:sz w:val="19"/>
+          <w:szCs w:val="19"/>
+        </w:rPr>
+        <w:t>"pelsoft"</w:t>
+      </w:r>
+      <w:r>
+        <w:rPr>
+          <w:rFonts w:ascii="Consolas" w:hAnsi="Consolas" w:cs="Consolas"/>
+          <w:color w:val="000000"/>
+          <w:sz w:val="19"/>
+          <w:szCs w:val="19"/>
+        </w:rPr>
+        <w:t>,</w:t>
+      </w:r>
+    </w:p>
+    <w:p>
+      <w:pPr>
+        <w:autoSpaceDE w:val="0"/>
+        <w:autoSpaceDN w:val="0"/>
+        <w:adjustRightInd w:val="0"/>
+        <w:spacing w:after="0" w:line="240" w:lineRule="auto"/>
+        <w:rPr>
+          <w:rFonts w:ascii="Consolas" w:hAnsi="Consolas" w:cs="Consolas"/>
+          <w:color w:val="000000"/>
+          <w:sz w:val="19"/>
+          <w:szCs w:val="19"/>
+        </w:rPr>
+      </w:pPr>
+      <w:r>
+        <w:rPr>
+          <w:rFonts w:ascii="Consolas" w:hAnsi="Consolas" w:cs="Consolas"/>
+          <w:color w:val="000000"/>
+          <w:sz w:val="19"/>
+          <w:szCs w:val="19"/>
+        </w:rPr>
+        <w:t xml:space="preserve">      </w:t>
+      </w:r>
+      <w:r>
+        <w:rPr>
+          <w:rFonts w:ascii="Consolas" w:hAnsi="Consolas" w:cs="Consolas"/>
+          <w:color w:val="2E75B6"/>
+          <w:sz w:val="19"/>
+          <w:szCs w:val="19"/>
+        </w:rPr>
+        <w:t>"issuer"</w:t>
+      </w:r>
+      <w:r>
+        <w:rPr>
+          <w:rFonts w:ascii="Consolas" w:hAnsi="Consolas" w:cs="Consolas"/>
+          <w:color w:val="000000"/>
+          <w:sz w:val="19"/>
+          <w:szCs w:val="19"/>
+        </w:rPr>
+        <w:t xml:space="preserve">: </w:t>
+      </w:r>
+      <w:r>
+        <w:rPr>
+          <w:rFonts w:ascii="Consolas" w:hAnsi="Consolas" w:cs="Consolas"/>
+          <w:color w:val="A31515"/>
+          <w:sz w:val="19"/>
+          <w:szCs w:val="19"/>
+        </w:rPr>
+        <w:t>"https://200.30.1.1:51000"</w:t>
+      </w:r>
+      <w:r>
+        <w:rPr>
+          <w:rFonts w:ascii="Consolas" w:hAnsi="Consolas" w:cs="Consolas"/>
+          <w:color w:val="000000"/>
+          <w:sz w:val="19"/>
+          <w:szCs w:val="19"/>
+        </w:rPr>
+        <w:t>,</w:t>
+      </w:r>
+    </w:p>
+    <w:p>
+      <w:pPr>
+        <w:autoSpaceDE w:val="0"/>
+        <w:autoSpaceDN w:val="0"/>
+        <w:adjustRightInd w:val="0"/>
+        <w:spacing w:after="0" w:line="240" w:lineRule="auto"/>
+        <w:rPr>
+          <w:rFonts w:ascii="Consolas" w:hAnsi="Consolas" w:cs="Consolas"/>
+          <w:color w:val="000000"/>
+          <w:sz w:val="19"/>
+          <w:szCs w:val="19"/>
+        </w:rPr>
+      </w:pPr>
+      <w:r>
+        <w:rPr>
+          <w:rFonts w:ascii="Consolas" w:hAnsi="Consolas" w:cs="Consolas"/>
+          <w:color w:val="000000"/>
+          <w:sz w:val="19"/>
+          <w:szCs w:val="19"/>
+        </w:rPr>
+        <w:t xml:space="preserve">      </w:t>
+      </w:r>
+      <w:r>
+        <w:rPr>
+          <w:rFonts w:ascii="Consolas" w:hAnsi="Consolas" w:cs="Consolas"/>
+          <w:color w:val="2E75B6"/>
+          <w:sz w:val="19"/>
+          <w:szCs w:val="19"/>
+        </w:rPr>
+        <w:t>"audienceSecret"</w:t>
+      </w:r>
+      <w:r>
+        <w:rPr>
+          <w:rFonts w:ascii="Consolas" w:hAnsi="Consolas" w:cs="Consolas"/>
+          <w:color w:val="000000"/>
+          <w:sz w:val="19"/>
+          <w:szCs w:val="19"/>
+        </w:rPr>
+        <w:t xml:space="preserve">: </w:t>
+      </w:r>
+      <w:r>
+        <w:rPr>
+          <w:rFonts w:ascii="Consolas" w:hAnsi="Consolas" w:cs="Consolas"/>
+          <w:color w:val="A31515"/>
+          <w:sz w:val="19"/>
+          <w:szCs w:val="19"/>
+        </w:rPr>
+        <w:t>"qMCdFDQuF23RV1Y-1Gq9L3cF3VmuFwVba</w:t>
+      </w:r>
+      <w:r>
+        <w:rPr>
+          <w:rFonts w:ascii="Consolas" w:hAnsi="Consolas" w:cs="Consolas"/>
+          <w:color w:val="A31515"/>
+          <w:sz w:val="19"/>
+          <w:szCs w:val="19"/>
+        </w:rPr>
+        <w:tab/>
+      </w:r>
+      <w:r>
+        <w:rPr>
+          <w:rFonts w:ascii="Consolas" w:hAnsi="Consolas" w:cs="Consolas"/>
+          <w:color w:val="A31515"/>
+          <w:sz w:val="19"/>
+          <w:szCs w:val="19"/>
+        </w:rPr>
+        <w:t>m4fMTdAfpo"</w:t>
+      </w:r>
+      <w:r>
+        <w:rPr>
+          <w:rFonts w:ascii="Consolas" w:hAnsi="Consolas" w:cs="Consolas"/>
+          <w:color w:val="000000"/>
+          <w:sz w:val="19"/>
+          <w:szCs w:val="19"/>
+        </w:rPr>
+        <w:t>,</w:t>
+      </w:r>
+    </w:p>
+    <w:p>
+      <w:pPr>
+        <w:autoSpaceDE w:val="0"/>
+        <w:autoSpaceDN w:val="0"/>
+        <w:adjustRightInd w:val="0"/>
+        <w:spacing w:after="0" w:line="240" w:lineRule="auto"/>
+        <w:rPr>
+          <w:rFonts w:ascii="Consolas" w:hAnsi="Consolas" w:cs="Consolas"/>
+          <w:color w:val="000000"/>
+          <w:sz w:val="19"/>
+          <w:szCs w:val="19"/>
+        </w:rPr>
+      </w:pPr>
+      <w:r>
+        <w:rPr>
+          <w:rFonts w:ascii="Consolas" w:hAnsi="Consolas" w:cs="Consolas"/>
+          <w:color w:val="000000"/>
+          <w:sz w:val="19"/>
+          <w:szCs w:val="19"/>
+        </w:rPr>
+        <w:t xml:space="preserve">      </w:t>
+      </w:r>
+      <w:r>
+        <w:rPr>
+          <w:rFonts w:ascii="Consolas" w:hAnsi="Consolas" w:cs="Consolas"/>
+          <w:color w:val="2E75B6"/>
+          <w:sz w:val="19"/>
+          <w:szCs w:val="19"/>
+        </w:rPr>
+        <w:t>"securityModelContext"</w:t>
+      </w:r>
+      <w:r>
+        <w:rPr>
+          <w:rFonts w:ascii="Consolas" w:hAnsi="Consolas" w:cs="Consolas"/>
+          <w:color w:val="000000"/>
+          <w:sz w:val="19"/>
+          <w:szCs w:val="19"/>
+        </w:rPr>
+        <w:t xml:space="preserve">: </w:t>
+      </w:r>
+      <w:r>
+        <w:rPr>
+          <w:rFonts w:ascii="Consolas" w:hAnsi="Consolas" w:cs="Consolas"/>
+          <w:color w:val="A31515"/>
+          <w:sz w:val="19"/>
+          <w:szCs w:val="19"/>
+        </w:rPr>
+        <w:t>"health</w:t>
+      </w:r>
+      <w:r>
+        <w:rPr>
+          <w:rFonts w:ascii="Consolas" w:hAnsi="Consolas" w:cs="Consolas"/>
+          <w:color w:val="A31515"/>
+          <w:sz w:val="19"/>
+          <w:szCs w:val="19"/>
+        </w:rPr>
+        <w:t>Prod</w:t>
+      </w:r>
+      <w:r>
+        <w:rPr>
+          <w:rFonts w:ascii="Consolas" w:hAnsi="Consolas" w:cs="Consolas"/>
+          <w:color w:val="A31515"/>
+          <w:sz w:val="19"/>
+          <w:szCs w:val="19"/>
+        </w:rPr>
+        <w:t>"</w:t>
+      </w:r>
+    </w:p>
+    <w:p>
+      <w:pPr>
+        <w:autoSpaceDE w:val="0"/>
+        <w:autoSpaceDN w:val="0"/>
+        <w:adjustRightInd w:val="0"/>
+        <w:spacing w:after="0" w:line="240" w:lineRule="auto"/>
+        <w:rPr>
+          <w:rFonts w:ascii="Consolas" w:hAnsi="Consolas" w:cs="Consolas"/>
+          <w:color w:val="000000"/>
+          <w:sz w:val="19"/>
+          <w:szCs w:val="19"/>
+        </w:rPr>
+      </w:pPr>
+      <w:r>
+        <w:rPr>
+          <w:rFonts w:ascii="Consolas" w:hAnsi="Consolas" w:cs="Consolas"/>
+          <w:color w:val="000000"/>
+          <w:sz w:val="19"/>
+          <w:szCs w:val="19"/>
+        </w:rPr>
+        <w:t xml:space="preserve">    }</w:t>
+      </w:r>
+    </w:p>
+    <w:p>
+      <w:pPr>
+        <w:autoSpaceDE w:val="0"/>
+        <w:autoSpaceDN w:val="0"/>
+        <w:adjustRightInd w:val="0"/>
+        <w:spacing w:after="0" w:line="240" w:lineRule="auto"/>
+        <w:rPr>
+          <w:rFonts w:ascii="Consolas" w:hAnsi="Consolas" w:cs="Consolas"/>
+          <w:color w:val="000000"/>
+          <w:sz w:val="19"/>
+          <w:szCs w:val="19"/>
+        </w:rPr>
+      </w:pPr>
+      <w:r>
+        <w:rPr>
+          <w:rFonts w:ascii="Consolas" w:hAnsi="Consolas" w:cs="Consolas"/>
+          <w:color w:val="000000"/>
+          <w:sz w:val="19"/>
+          <w:szCs w:val="19"/>
+        </w:rPr>
+        <w:t xml:space="preserve">  ]</w:t>
+      </w:r>
+      <w:r>
+        <w:rPr>
+          <w:rFonts w:ascii="Consolas" w:hAnsi="Consolas" w:cs="Consolas"/>
+          <w:color w:val="000000"/>
+          <w:sz w:val="19"/>
+          <w:szCs w:val="19"/>
+        </w:rPr>
+        <w:tab/>
+      </w:r>
+    </w:p>
+    <w:p>
+      <w:pPr>
+        <w:autoSpaceDE w:val="0"/>
+        <w:autoSpaceDN w:val="0"/>
+        <w:adjustRightInd w:val="0"/>
+        <w:spacing w:after="0" w:line="240" w:lineRule="auto"/>
+        <w:rPr>
+          <w:rFonts w:ascii="Consolas" w:hAnsi="Consolas" w:cs="Consolas"/>
+          <w:color w:val="000000"/>
+          <w:sz w:val="19"/>
+          <w:szCs w:val="19"/>
+        </w:rPr>
+      </w:pPr>
+      <w:r>
+        <w:rPr>
+          <w:rFonts w:ascii="Consolas" w:hAnsi="Consolas" w:cs="Consolas"/>
+          <w:color w:val="000000"/>
+          <w:sz w:val="19"/>
+          <w:szCs w:val="19"/>
+        </w:rPr>
+        <w:t xml:space="preserve">  </w:t>
+      </w:r>
+    </w:p>
+    <w:p>
+      <w:pPr>
+        <w:rPr>
+          <w:rFonts w:ascii="Consolas" w:hAnsi="Consolas" w:cs="Consolas"/>
+          <w:color w:val="000000"/>
+          <w:sz w:val="19"/>
+          <w:szCs w:val="19"/>
+        </w:rPr>
+      </w:pPr>
+      <w:r>
+        <w:rPr>
+          <w:rFonts w:ascii="Consolas" w:hAnsi="Consolas" w:cs="Consolas"/>
+          <w:color w:val="000000"/>
+          <w:sz w:val="19"/>
+          <w:szCs w:val="19"/>
+        </w:rPr>
+        <w:lastRenderedPageBreak/>
+        <w:t>}</w:t>
+      </w:r>
+    </w:p>
+    <w:p>
+      <w:pPr>
+        <w:rPr>
+          <w:rFonts w:ascii="Consolas" w:hAnsi="Consolas" w:cs="Consolas"/>
+          <w:color w:val="000000"/>
+          <w:sz w:val="19"/>
+          <w:szCs w:val="19"/>
+        </w:rPr>
+      </w:pPr>
+    </w:p>
+    <w:p>
+      <w:pPr>
+        <w:rPr>
+          <w:rFonts w:ascii="Consolas" w:hAnsi="Consolas" w:cs="Consolas"/>
+          <w:color w:val="000000"/>
+          <w:sz w:val="19"/>
+          <w:szCs w:val="19"/>
+        </w:rPr>
+      </w:pPr>
+      <w:r>
+        <w:rPr>
+          <w:rFonts w:ascii="Consolas" w:hAnsi="Consolas" w:cs="Consolas"/>
+          <w:color w:val="000000"/>
+          <w:sz w:val="19"/>
+          <w:szCs w:val="19"/>
+        </w:rPr>
+        <w:t>Notemos aqu</w:t>
+      </w:r>
+      <w:r>
+        <w:rPr>
+          <w:rFonts w:ascii="Consolas" w:hAnsi="Consolas" w:cs="Consolas"/>
+          <w:color w:val="000000"/>
+          <w:sz w:val="19"/>
+          <w:szCs w:val="19"/>
+        </w:rPr>
+        <w:t>í</w:t>
+      </w:r>
+      <w:bookmarkStart w:id="1" w:name="_GoBack"/>
+      <w:bookmarkEnd w:id="1"/>
+      <w:r>
+        <w:rPr>
+          <w:rFonts w:ascii="Consolas" w:hAnsi="Consolas" w:cs="Consolas"/>
+          <w:color w:val="000000"/>
+          <w:sz w:val="19"/>
+          <w:szCs w:val="19"/>
+        </w:rPr>
+        <w:t xml:space="preserve"> que el </w:t>
+      </w:r>
+      <w:r>
+        <w:rPr>
+          <w:rFonts w:ascii="Consolas" w:hAnsi="Consolas" w:cs="Consolas"/>
+          <w:color w:val="000000"/>
+          <w:sz w:val="19"/>
+          <w:szCs w:val="19"/>
+        </w:rPr>
+        <w:t>Authorization</w:t>
+      </w:r>
+      <w:r>
+        <w:rPr>
+          <w:rFonts w:ascii="Consolas" w:hAnsi="Consolas" w:cs="Consolas"/>
+          <w:color w:val="000000"/>
+          <w:sz w:val="19"/>
+          <w:szCs w:val="19"/>
+        </w:rPr>
+        <w:t xml:space="preserve"> </w:t>
+      </w:r>
+      <w:r>
+        <w:rPr>
+          <w:rFonts w:ascii="Consolas" w:hAnsi="Consolas" w:cs="Consolas"/>
+          <w:color w:val="000000"/>
+          <w:sz w:val="19"/>
+          <w:szCs w:val="19"/>
+        </w:rPr>
+        <w:t>Server (i</w:t>
+      </w:r>
+      <w:r>
+        <w:rPr>
+          <w:rFonts w:ascii="Consolas" w:hAnsi="Consolas" w:cs="Consolas"/>
+          <w:color w:val="000000"/>
+          <w:sz w:val="19"/>
+          <w:szCs w:val="19"/>
+        </w:rPr>
+        <w:t>ssuer</w:t>
+      </w:r>
+      <w:r>
+        <w:rPr>
+          <w:rFonts w:ascii="Consolas" w:hAnsi="Consolas" w:cs="Consolas"/>
+          <w:color w:val="000000"/>
+          <w:sz w:val="19"/>
+          <w:szCs w:val="19"/>
+        </w:rPr>
+        <w:t>)</w:t>
+      </w:r>
+      <w:r>
+        <w:rPr>
+          <w:rFonts w:ascii="Consolas" w:hAnsi="Consolas" w:cs="Consolas"/>
+          <w:color w:val="000000"/>
+          <w:sz w:val="19"/>
+          <w:szCs w:val="19"/>
+        </w:rPr>
+        <w:t xml:space="preserve"> es el mismo para todos y es un dato muy importante para ser validado despues por el Resourse server cuando consuma el JWT</w:t>
+      </w:r>
+      <w:r>
+        <w:rPr>
+          <w:rFonts w:ascii="Consolas" w:hAnsi="Consolas" w:cs="Consolas"/>
+          <w:color w:val="000000"/>
+          <w:sz w:val="19"/>
+          <w:szCs w:val="19"/>
+        </w:rPr>
+        <w:t>.-</w:t>
+      </w:r>
+    </w:p>
+    <w:p>
+      <w:pPr>
+        <w:rPr>
+          <w:rFonts w:ascii="Consolas" w:hAnsi="Consolas" w:cs="Consolas"/>
+          <w:color w:val="000000"/>
+          <w:sz w:val="19"/>
+          <w:szCs w:val="19"/>
+        </w:rPr>
+      </w:pPr>
+      <w:r>
+        <w:rPr>
+          <w:rFonts w:ascii="Consolas" w:hAnsi="Consolas" w:cs="Consolas"/>
+          <w:b/>
+          <w:color w:val="000000"/>
+          <w:sz w:val="19"/>
+          <w:szCs w:val="19"/>
+        </w:rPr>
+        <w:t>securityModelContext</w:t>
+      </w:r>
+      <w:r>
+        <w:rPr>
+          <w:rFonts w:ascii="Consolas" w:hAnsi="Consolas" w:cs="Consolas"/>
+          <w:color w:val="000000"/>
+          <w:sz w:val="19"/>
+          <w:szCs w:val="19"/>
+        </w:rPr>
+        <w:t xml:space="preserve">: Este atributo apunta a un contexto de seguridad y para el caso de </w:t>
+      </w:r>
+      <w:r>
+        <w:rPr>
+          <w:rFonts w:ascii="Consolas" w:hAnsi="Consolas" w:cs="Consolas"/>
+          <w:color w:val="000000"/>
+          <w:sz w:val="19"/>
+          <w:szCs w:val="19"/>
+        </w:rPr>
+        <w:t>SecurityManager</w:t>
+      </w:r>
+      <w:r>
+        <w:rPr>
+          <w:rFonts w:ascii="Consolas" w:hAnsi="Consolas" w:cs="Consolas"/>
+          <w:color w:val="000000"/>
+          <w:sz w:val="19"/>
+          <w:szCs w:val="19"/>
+        </w:rPr>
+        <w:t xml:space="preserve">  es la cadena de conexion donde estan las tablas de usuarios roles categrias y registros de clientes que sconsumen jwt</w:t>
+      </w:r>
+    </w:p>
+    <w:p>
+      <w:pPr>
+        <w:rPr>
+          <w:lang w:eastAsia="es-AR"/>
+        </w:rPr>
+      </w:pPr>
+    </w:p>
+    <w:p>
+      <w:pPr>
+        <w:spacing w:after="0"/>
+        <w:rPr>
+          <w:sz w:val="16"/>
+          <w:szCs w:val="16"/>
+          <w:lang w:eastAsia="es-AR"/>
+        </w:rPr>
+      </w:pPr>
     </w:p>
     <w:sectPr>
       <w:pgSz w:w="12240" w:h="15840"/>

</xml_diff>